<commit_message>
modified arguments for veganism file
</commit_message>
<xml_diff>
--- a/arguments for veganism.docx
+++ b/arguments for veganism.docx
@@ -4154,6 +4154,52 @@
         <w:br w:type="textWrapping"/>
         <w:br w:type="textWrapping"/>
         <w:t xml:space="preserve"> We would not apply the “commit less oppression” solution to any other injustice. No one, for example, would say “okay, I’ll racially abuse fewer people” or “I’ll beat my spouse less” in the face of racism or domestic abuse issues. If something is evil/wrong, the moral obligation is simply to not do that thing. Ultimately, the victim who is affected by one’s decision to harm them doesn’t care that you’re doing it less often; the fact is, they’re already being murdered or abused because of that person.</w:t>
+      </w:r>
+    </w:p>
+    <w:p>
+      <w:pPr>
+        <w:spacing w:after="240" w:before="240" w:lineRule="auto"/>
+        <w:rPr/>
+      </w:pPr>
+      <w:r>
+        <w:rPr>
+          <w:rtl w:val="0"/>
+        </w:rPr>
+      </w:r>
+    </w:p>
+    <w:p>
+      <w:pPr>
+        <w:spacing w:after="240" w:before="240" w:lineRule="auto"/>
+        <w:rPr/>
+      </w:pPr>
+      <w:r>
+        <w:rPr>
+          <w:rtl w:val="0"/>
+        </w:rPr>
+        <w:t xml:space="preserve">*</w:t>
+      </w:r>
+    </w:p>
+    <w:p>
+      <w:pPr>
+        <w:spacing w:after="240" w:before="240" w:lineRule="auto"/>
+        <w:rPr/>
+      </w:pPr>
+      <w:r>
+        <w:rPr>
+          <w:rtl w:val="0"/>
+        </w:rPr>
+      </w:r>
+    </w:p>
+    <w:p>
+      <w:pPr>
+        <w:spacing w:after="240" w:before="240" w:lineRule="auto"/>
+        <w:rPr/>
+      </w:pPr>
+      <w:r>
+        <w:rPr>
+          <w:rtl w:val="0"/>
+        </w:rPr>
+        <w:t xml:space="preserve">Feeding one animal/species to another animal/species is unethical because the act is very specieistic. Both the species have the same rights to exist on this planet. Then why should we prefer the life of one animal or abuse one animal so that the other animal can exist? How is that fair/ethical?</w:t>
       </w:r>
     </w:p>
     <w:p>

</xml_diff>